<commit_message>
Stock Trend AI Docs
</commit_message>
<xml_diff>
--- a/Documentation/Stock Price Trend Prediction with LSTM.docx
+++ b/Documentation/Stock Price Trend Prediction with LSTM.docx
@@ -811,11 +811,52 @@
     <w:p>
       <w:r>
         <w:pict w14:anchorId="1C51BD41">
-          <v:rect id="_x0000_i1026" style="width:0;height:1.5pt" o:hralign="center" o:hrstd="t" o:hr="t" fillcolor="#a0a0a0" stroked="f"/>
+          <v:rect id="_x0000_i1029" style="width:0;height:1.5pt" o:hralign="center" o:hrstd="t" o:hr="t" fillcolor="#a0a0a0" stroked="f"/>
         </w:pict>
       </w:r>
     </w:p>
     <w:p>
+      <w:pPr>
+        <w:rPr>
+          <w:b/>
+          <w:bCs/>
+        </w:rPr>
+      </w:pPr>
+      <w:r>
+        <w:rPr>
+          <w:b/>
+          <w:bCs/>
+        </w:rPr>
+        <w:t xml:space="preserve">Explore the interactive dashboard: </w:t>
+      </w:r>
+      <w:hyperlink r:id="rId6" w:history="1">
+        <w:r>
+          <w:rPr>
+            <w:rStyle w:val="Hyperlink"/>
+            <w:b/>
+            <w:bCs/>
+          </w:rPr>
+          <w:t>https://stockt</w:t>
+        </w:r>
+        <w:r>
+          <w:rPr>
+            <w:rStyle w:val="Hyperlink"/>
+            <w:b/>
+            <w:bCs/>
+          </w:rPr>
+          <w:t>r</w:t>
+        </w:r>
+        <w:r>
+          <w:rPr>
+            <w:rStyle w:val="Hyperlink"/>
+            <w:b/>
+            <w:bCs/>
+          </w:rPr>
+          <w:t>endai.streamlit.app/</w:t>
+        </w:r>
+      </w:hyperlink>
+    </w:p>
+    <w:p>
       <w:r>
         <w:rPr>
           <w:b/>
@@ -838,7 +879,7 @@
       <w:r>
         <w:t xml:space="preserve"> Website: </w:t>
       </w:r>
-      <w:hyperlink r:id="rId6" w:history="1">
+      <w:hyperlink r:id="rId7" w:history="1">
         <w:proofErr w:type="spellStart"/>
         <w:r>
           <w:rPr>
@@ -849,7 +890,6 @@
         <w:proofErr w:type="spellEnd"/>
       </w:hyperlink>
     </w:p>
-    <w:p/>
     <w:sectPr>
       <w:pgSz w:w="11906" w:h="16838"/>
       <w:pgMar w:top="720" w:right="720" w:bottom="720" w:left="720" w:header="720" w:footer="720" w:gutter="0"/>
@@ -2830,6 +2870,18 @@
       <w:shd w:val="clear" w:color="auto" w:fill="E1DFDD"/>
     </w:rPr>
   </w:style>
+  <w:style w:type="character" w:styleId="FollowedHyperlink">
+    <w:name w:val="FollowedHyperlink"/>
+    <w:basedOn w:val="DefaultParagraphFont"/>
+    <w:uiPriority w:val="99"/>
+    <w:semiHidden/>
+    <w:unhideWhenUsed/>
+    <w:rsid w:val="002F5B32"/>
+    <w:rPr>
+      <w:color w:val="954F72" w:themeColor="followedHyperlink"/>
+      <w:u w:val="single"/>
+    </w:rPr>
+  </w:style>
 </w:styles>
 </file>
 

</xml_diff>